<commit_message>
Show usage of built-in fixed keyword
fixed avoid the use of resize on collection, but rather just process it and removes the remaining tags
</commit_message>
<xml_diff>
--- a/Intermediate/WordTables/template/Tables.docx
+++ b/Intermediate/WordTables/template/Tables.docx
@@ -709,6 +709,703 @@
             </w:r>
             <w:r>
               <w:t>]]</w:t>
+            </w:r>
+          </w:p>
+        </w:tc>
+      </w:tr>
+    </w:tbl>
+    <w:p/>
+    <w:p>
+      <w:r>
+        <w:t xml:space="preserve">When we have a fixed size table (or fixed input spanning over few tables) we can utilize builtin </w:t>
+      </w:r>
+      <w:r>
+        <w:rPr>
+          <w:b/>
+        </w:rPr>
+        <w:t>fixed</w:t>
+      </w:r>
+      <w:r>
+        <w:t xml:space="preserve"> plugin to invoke a collection processing without a resize.</w:t>
+      </w:r>
+    </w:p>
+    <w:tbl>
+      <w:tblPr>
+        <w:tblStyle w:val="MediumShading2-Accent2"/>
+        <w:tblW w:w="0" w:type="auto"/>
+        <w:tblLook w:val="04A0"/>
+      </w:tblPr>
+      <w:tblGrid>
+        <w:gridCol w:w="675"/>
+        <w:gridCol w:w="3969"/>
+        <w:gridCol w:w="2322"/>
+        <w:gridCol w:w="2322"/>
+      </w:tblGrid>
+      <w:tr>
+        <w:trPr>
+          <w:cnfStyle w:val="100000000000"/>
+        </w:trPr>
+        <w:tc>
+          <w:tcPr>
+            <w:cnfStyle w:val="001000000100"/>
+            <w:tcW w:w="675" w:type="dxa"/>
+          </w:tcPr>
+          <w:p/>
+        </w:tc>
+        <w:tc>
+          <w:tcPr>
+            <w:tcW w:w="3969" w:type="dxa"/>
+          </w:tcPr>
+          <w:p>
+            <w:pPr>
+              <w:cnfStyle w:val="100000000000"/>
+            </w:pPr>
+            <w:r>
+              <w:t>Name</w:t>
+            </w:r>
+          </w:p>
+        </w:tc>
+        <w:tc>
+          <w:tcPr>
+            <w:tcW w:w="2322" w:type="dxa"/>
+          </w:tcPr>
+          <w:p>
+            <w:pPr>
+              <w:cnfStyle w:val="100000000000"/>
+            </w:pPr>
+            <w:r>
+              <w:t>Quantity</w:t>
+            </w:r>
+          </w:p>
+        </w:tc>
+        <w:tc>
+          <w:tcPr>
+            <w:tcW w:w="2322" w:type="dxa"/>
+          </w:tcPr>
+          <w:p>
+            <w:pPr>
+              <w:cnfStyle w:val="100000000000"/>
+            </w:pPr>
+            <w:r>
+              <w:t>Price</w:t>
+            </w:r>
+          </w:p>
+        </w:tc>
+      </w:tr>
+      <w:tr>
+        <w:trPr>
+          <w:cnfStyle w:val="000000100000"/>
+        </w:trPr>
+        <w:tc>
+          <w:tcPr>
+            <w:cnfStyle w:val="001000000000"/>
+            <w:tcW w:w="675" w:type="dxa"/>
+          </w:tcPr>
+          <w:p>
+            <w:r>
+              <w:t>1.</w:t>
+            </w:r>
+          </w:p>
+        </w:tc>
+        <w:tc>
+          <w:tcPr>
+            <w:tcW w:w="3969" w:type="dxa"/>
+          </w:tcPr>
+          <w:p>
+            <w:pPr>
+              <w:cnfStyle w:val="000000100000"/>
+            </w:pPr>
+            <w:r>
+              <w:t>[[Fixed.Name]:fixed]</w:t>
+            </w:r>
+          </w:p>
+        </w:tc>
+        <w:tc>
+          <w:tcPr>
+            <w:tcW w:w="2322" w:type="dxa"/>
+          </w:tcPr>
+          <w:p>
+            <w:pPr>
+              <w:cnfStyle w:val="000000100000"/>
+            </w:pPr>
+            <w:r>
+              <w:t>[[Fixed.Quantity]]</w:t>
+            </w:r>
+          </w:p>
+        </w:tc>
+        <w:tc>
+          <w:tcPr>
+            <w:tcW w:w="2322" w:type="dxa"/>
+          </w:tcPr>
+          <w:p>
+            <w:pPr>
+              <w:cnfStyle w:val="000000100000"/>
+            </w:pPr>
+            <w:r>
+              <w:t>[[Fixed.Price]]</w:t>
+            </w:r>
+          </w:p>
+        </w:tc>
+      </w:tr>
+      <w:tr>
+        <w:tc>
+          <w:tcPr>
+            <w:cnfStyle w:val="001000000000"/>
+            <w:tcW w:w="675" w:type="dxa"/>
+          </w:tcPr>
+          <w:p>
+            <w:r>
+              <w:t>2.</w:t>
+            </w:r>
+          </w:p>
+        </w:tc>
+        <w:tc>
+          <w:tcPr>
+            <w:tcW w:w="3969" w:type="dxa"/>
+          </w:tcPr>
+          <w:p>
+            <w:pPr>
+              <w:cnfStyle w:val="000000000000"/>
+            </w:pPr>
+            <w:r>
+              <w:t>[[Fixed.Name]]</w:t>
+            </w:r>
+          </w:p>
+        </w:tc>
+        <w:tc>
+          <w:tcPr>
+            <w:tcW w:w="2322" w:type="dxa"/>
+          </w:tcPr>
+          <w:p>
+            <w:pPr>
+              <w:cnfStyle w:val="000000000000"/>
+            </w:pPr>
+            <w:r>
+              <w:t>[[Fixed.Quantity]]</w:t>
+            </w:r>
+          </w:p>
+        </w:tc>
+        <w:tc>
+          <w:tcPr>
+            <w:tcW w:w="2322" w:type="dxa"/>
+          </w:tcPr>
+          <w:p>
+            <w:pPr>
+              <w:cnfStyle w:val="000000000000"/>
+            </w:pPr>
+            <w:r>
+              <w:t>[[Fixed.Price]]</w:t>
+            </w:r>
+          </w:p>
+        </w:tc>
+      </w:tr>
+      <w:tr>
+        <w:trPr>
+          <w:cnfStyle w:val="000000100000"/>
+        </w:trPr>
+        <w:tc>
+          <w:tcPr>
+            <w:cnfStyle w:val="001000000000"/>
+            <w:tcW w:w="675" w:type="dxa"/>
+          </w:tcPr>
+          <w:p>
+            <w:r>
+              <w:t>3.</w:t>
+            </w:r>
+          </w:p>
+        </w:tc>
+        <w:tc>
+          <w:tcPr>
+            <w:tcW w:w="3969" w:type="dxa"/>
+          </w:tcPr>
+          <w:p>
+            <w:pPr>
+              <w:cnfStyle w:val="000000100000"/>
+            </w:pPr>
+            <w:r>
+              <w:t>[[Fixed.Name]]</w:t>
+            </w:r>
+          </w:p>
+        </w:tc>
+        <w:tc>
+          <w:tcPr>
+            <w:tcW w:w="2322" w:type="dxa"/>
+          </w:tcPr>
+          <w:p>
+            <w:pPr>
+              <w:cnfStyle w:val="000000100000"/>
+            </w:pPr>
+            <w:r>
+              <w:t>[[Fixed.Quantity]]</w:t>
+            </w:r>
+          </w:p>
+        </w:tc>
+        <w:tc>
+          <w:tcPr>
+            <w:tcW w:w="2322" w:type="dxa"/>
+          </w:tcPr>
+          <w:p>
+            <w:pPr>
+              <w:cnfStyle w:val="000000100000"/>
+            </w:pPr>
+            <w:r>
+              <w:t>[[Fixed.Price]]</w:t>
+            </w:r>
+          </w:p>
+        </w:tc>
+      </w:tr>
+      <w:tr>
+        <w:tc>
+          <w:tcPr>
+            <w:cnfStyle w:val="001000000000"/>
+            <w:tcW w:w="675" w:type="dxa"/>
+          </w:tcPr>
+          <w:p>
+            <w:r>
+              <w:t>4.</w:t>
+            </w:r>
+          </w:p>
+        </w:tc>
+        <w:tc>
+          <w:tcPr>
+            <w:tcW w:w="3969" w:type="dxa"/>
+          </w:tcPr>
+          <w:p>
+            <w:pPr>
+              <w:cnfStyle w:val="000000000000"/>
+            </w:pPr>
+            <w:r>
+              <w:t>[[Fixed.Name]]</w:t>
+            </w:r>
+          </w:p>
+        </w:tc>
+        <w:tc>
+          <w:tcPr>
+            <w:tcW w:w="2322" w:type="dxa"/>
+          </w:tcPr>
+          <w:p>
+            <w:pPr>
+              <w:cnfStyle w:val="000000000000"/>
+            </w:pPr>
+            <w:r>
+              <w:t>[[Fixed.Quantity]]</w:t>
+            </w:r>
+          </w:p>
+        </w:tc>
+        <w:tc>
+          <w:tcPr>
+            <w:tcW w:w="2322" w:type="dxa"/>
+          </w:tcPr>
+          <w:p>
+            <w:pPr>
+              <w:cnfStyle w:val="000000000000"/>
+            </w:pPr>
+            <w:r>
+              <w:t>[[Fixed.Price]]</w:t>
+            </w:r>
+          </w:p>
+        </w:tc>
+      </w:tr>
+      <w:tr>
+        <w:trPr>
+          <w:cnfStyle w:val="000000100000"/>
+        </w:trPr>
+        <w:tc>
+          <w:tcPr>
+            <w:cnfStyle w:val="001000000000"/>
+            <w:tcW w:w="675" w:type="dxa"/>
+          </w:tcPr>
+          <w:p>
+            <w:r>
+              <w:t>5.</w:t>
+            </w:r>
+          </w:p>
+        </w:tc>
+        <w:tc>
+          <w:tcPr>
+            <w:tcW w:w="3969" w:type="dxa"/>
+          </w:tcPr>
+          <w:p>
+            <w:pPr>
+              <w:cnfStyle w:val="000000100000"/>
+            </w:pPr>
+            <w:r>
+              <w:t>[[Fixed.Name]]</w:t>
+            </w:r>
+          </w:p>
+        </w:tc>
+        <w:tc>
+          <w:tcPr>
+            <w:tcW w:w="2322" w:type="dxa"/>
+          </w:tcPr>
+          <w:p>
+            <w:pPr>
+              <w:cnfStyle w:val="000000100000"/>
+            </w:pPr>
+            <w:r>
+              <w:t>[[Fixed.Quantity]]</w:t>
+            </w:r>
+          </w:p>
+        </w:tc>
+        <w:tc>
+          <w:tcPr>
+            <w:tcW w:w="2322" w:type="dxa"/>
+          </w:tcPr>
+          <w:p>
+            <w:pPr>
+              <w:cnfStyle w:val="000000100000"/>
+            </w:pPr>
+            <w:r>
+              <w:t>[[Fixed.Price]]</w:t>
+            </w:r>
+          </w:p>
+        </w:tc>
+      </w:tr>
+    </w:tbl>
+    <w:p/>
+    <w:tbl>
+      <w:tblPr>
+        <w:tblStyle w:val="MediumShading2-Accent4"/>
+        <w:tblW w:w="0" w:type="auto"/>
+        <w:tblLook w:val="04A0"/>
+      </w:tblPr>
+      <w:tblGrid>
+        <w:gridCol w:w="675"/>
+        <w:gridCol w:w="3969"/>
+        <w:gridCol w:w="2322"/>
+        <w:gridCol w:w="2322"/>
+      </w:tblGrid>
+      <w:tr>
+        <w:trPr>
+          <w:cnfStyle w:val="100000000000"/>
+        </w:trPr>
+        <w:tc>
+          <w:tcPr>
+            <w:cnfStyle w:val="001000000100"/>
+            <w:tcW w:w="675" w:type="dxa"/>
+          </w:tcPr>
+          <w:p/>
+        </w:tc>
+        <w:tc>
+          <w:tcPr>
+            <w:tcW w:w="3969" w:type="dxa"/>
+          </w:tcPr>
+          <w:p>
+            <w:pPr>
+              <w:cnfStyle w:val="100000000000"/>
+            </w:pPr>
+            <w:r>
+              <w:t>Name</w:t>
+            </w:r>
+          </w:p>
+        </w:tc>
+        <w:tc>
+          <w:tcPr>
+            <w:tcW w:w="2322" w:type="dxa"/>
+          </w:tcPr>
+          <w:p>
+            <w:pPr>
+              <w:cnfStyle w:val="100000000000"/>
+            </w:pPr>
+            <w:r>
+              <w:t>Quantity</w:t>
+            </w:r>
+          </w:p>
+        </w:tc>
+        <w:tc>
+          <w:tcPr>
+            <w:tcW w:w="2322" w:type="dxa"/>
+          </w:tcPr>
+          <w:p>
+            <w:pPr>
+              <w:cnfStyle w:val="100000000000"/>
+            </w:pPr>
+            <w:r>
+              <w:t>Price</w:t>
+            </w:r>
+          </w:p>
+        </w:tc>
+      </w:tr>
+      <w:tr>
+        <w:trPr>
+          <w:cnfStyle w:val="000000100000"/>
+        </w:trPr>
+        <w:tc>
+          <w:tcPr>
+            <w:cnfStyle w:val="001000000000"/>
+            <w:tcW w:w="675" w:type="dxa"/>
+          </w:tcPr>
+          <w:p>
+            <w:r>
+              <w:t>6</w:t>
+            </w:r>
+            <w:r>
+              <w:t>.</w:t>
+            </w:r>
+          </w:p>
+        </w:tc>
+        <w:tc>
+          <w:tcPr>
+            <w:tcW w:w="3969" w:type="dxa"/>
+          </w:tcPr>
+          <w:p>
+            <w:pPr>
+              <w:cnfStyle w:val="000000100000"/>
+            </w:pPr>
+            <w:r>
+              <w:t>[[Fixed.Name]]</w:t>
+            </w:r>
+          </w:p>
+        </w:tc>
+        <w:tc>
+          <w:tcPr>
+            <w:tcW w:w="2322" w:type="dxa"/>
+          </w:tcPr>
+          <w:p>
+            <w:pPr>
+              <w:cnfStyle w:val="000000100000"/>
+            </w:pPr>
+            <w:r>
+              <w:t>[[Fixed.Quantity]]</w:t>
+            </w:r>
+          </w:p>
+        </w:tc>
+        <w:tc>
+          <w:tcPr>
+            <w:tcW w:w="2322" w:type="dxa"/>
+          </w:tcPr>
+          <w:p>
+            <w:pPr>
+              <w:cnfStyle w:val="000000100000"/>
+            </w:pPr>
+            <w:r>
+              <w:t>[[Fixed.Price]]</w:t>
+            </w:r>
+          </w:p>
+        </w:tc>
+      </w:tr>
+      <w:tr>
+        <w:tc>
+          <w:tcPr>
+            <w:cnfStyle w:val="001000000000"/>
+            <w:tcW w:w="675" w:type="dxa"/>
+          </w:tcPr>
+          <w:p>
+            <w:r>
+              <w:t>7</w:t>
+            </w:r>
+            <w:r>
+              <w:t>.</w:t>
+            </w:r>
+          </w:p>
+        </w:tc>
+        <w:tc>
+          <w:tcPr>
+            <w:tcW w:w="3969" w:type="dxa"/>
+          </w:tcPr>
+          <w:p>
+            <w:pPr>
+              <w:cnfStyle w:val="000000000000"/>
+            </w:pPr>
+            <w:r>
+              <w:t>[[Fixed.Name]]</w:t>
+            </w:r>
+          </w:p>
+        </w:tc>
+        <w:tc>
+          <w:tcPr>
+            <w:tcW w:w="2322" w:type="dxa"/>
+          </w:tcPr>
+          <w:p>
+            <w:pPr>
+              <w:cnfStyle w:val="000000000000"/>
+            </w:pPr>
+            <w:r>
+              <w:t>[[Fixed.Quantity]]</w:t>
+            </w:r>
+          </w:p>
+        </w:tc>
+        <w:tc>
+          <w:tcPr>
+            <w:tcW w:w="2322" w:type="dxa"/>
+          </w:tcPr>
+          <w:p>
+            <w:pPr>
+              <w:cnfStyle w:val="000000000000"/>
+            </w:pPr>
+            <w:r>
+              <w:t>[[Fixed.Price]]</w:t>
+            </w:r>
+          </w:p>
+        </w:tc>
+      </w:tr>
+      <w:tr>
+        <w:trPr>
+          <w:cnfStyle w:val="000000100000"/>
+        </w:trPr>
+        <w:tc>
+          <w:tcPr>
+            <w:cnfStyle w:val="001000000000"/>
+            <w:tcW w:w="675" w:type="dxa"/>
+          </w:tcPr>
+          <w:p>
+            <w:r>
+              <w:t>8</w:t>
+            </w:r>
+            <w:r>
+              <w:t>.</w:t>
+            </w:r>
+          </w:p>
+        </w:tc>
+        <w:tc>
+          <w:tcPr>
+            <w:tcW w:w="3969" w:type="dxa"/>
+          </w:tcPr>
+          <w:p>
+            <w:pPr>
+              <w:cnfStyle w:val="000000100000"/>
+            </w:pPr>
+            <w:r>
+              <w:t>[[Fixed.Name]]</w:t>
+            </w:r>
+          </w:p>
+        </w:tc>
+        <w:tc>
+          <w:tcPr>
+            <w:tcW w:w="2322" w:type="dxa"/>
+          </w:tcPr>
+          <w:p>
+            <w:pPr>
+              <w:cnfStyle w:val="000000100000"/>
+            </w:pPr>
+            <w:r>
+              <w:t>[[Fixed.Quantity]]</w:t>
+            </w:r>
+          </w:p>
+        </w:tc>
+        <w:tc>
+          <w:tcPr>
+            <w:tcW w:w="2322" w:type="dxa"/>
+          </w:tcPr>
+          <w:p>
+            <w:pPr>
+              <w:cnfStyle w:val="000000100000"/>
+            </w:pPr>
+            <w:r>
+              <w:t>[[Fixed.Price]]</w:t>
+            </w:r>
+          </w:p>
+        </w:tc>
+      </w:tr>
+      <w:tr>
+        <w:tc>
+          <w:tcPr>
+            <w:cnfStyle w:val="001000000000"/>
+            <w:tcW w:w="675" w:type="dxa"/>
+          </w:tcPr>
+          <w:p>
+            <w:r>
+              <w:t>9</w:t>
+            </w:r>
+            <w:r>
+              <w:t>.</w:t>
+            </w:r>
+          </w:p>
+        </w:tc>
+        <w:tc>
+          <w:tcPr>
+            <w:tcW w:w="3969" w:type="dxa"/>
+          </w:tcPr>
+          <w:p>
+            <w:pPr>
+              <w:cnfStyle w:val="000000000000"/>
+            </w:pPr>
+            <w:r>
+              <w:t>[[Fixed.Name]]</w:t>
+            </w:r>
+          </w:p>
+        </w:tc>
+        <w:tc>
+          <w:tcPr>
+            <w:tcW w:w="2322" w:type="dxa"/>
+          </w:tcPr>
+          <w:p>
+            <w:pPr>
+              <w:cnfStyle w:val="000000000000"/>
+            </w:pPr>
+            <w:r>
+              <w:t>[[Fixed.Quantity]]</w:t>
+            </w:r>
+          </w:p>
+        </w:tc>
+        <w:tc>
+          <w:tcPr>
+            <w:tcW w:w="2322" w:type="dxa"/>
+          </w:tcPr>
+          <w:p>
+            <w:pPr>
+              <w:cnfStyle w:val="000000000000"/>
+            </w:pPr>
+            <w:r>
+              <w:t>[[Fixed.Price]]</w:t>
+            </w:r>
+          </w:p>
+        </w:tc>
+      </w:tr>
+      <w:tr>
+        <w:trPr>
+          <w:cnfStyle w:val="000000100000"/>
+        </w:trPr>
+        <w:tc>
+          <w:tcPr>
+            <w:cnfStyle w:val="001000000000"/>
+            <w:tcW w:w="675" w:type="dxa"/>
+          </w:tcPr>
+          <w:p>
+            <w:r>
+              <w:t>10</w:t>
+            </w:r>
+            <w:r>
+              <w:t>.</w:t>
+            </w:r>
+          </w:p>
+        </w:tc>
+        <w:tc>
+          <w:tcPr>
+            <w:tcW w:w="3969" w:type="dxa"/>
+          </w:tcPr>
+          <w:p>
+            <w:pPr>
+              <w:cnfStyle w:val="000000100000"/>
+            </w:pPr>
+            <w:r>
+              <w:t>[[Fixed.Name]]</w:t>
+            </w:r>
+          </w:p>
+        </w:tc>
+        <w:tc>
+          <w:tcPr>
+            <w:tcW w:w="2322" w:type="dxa"/>
+          </w:tcPr>
+          <w:p>
+            <w:pPr>
+              <w:cnfStyle w:val="000000100000"/>
+            </w:pPr>
+            <w:r>
+              <w:t>[[Fixed.Quantity]]</w:t>
+            </w:r>
+          </w:p>
+        </w:tc>
+        <w:tc>
+          <w:tcPr>
+            <w:tcW w:w="2322" w:type="dxa"/>
+          </w:tcPr>
+          <w:p>
+            <w:pPr>
+              <w:cnfStyle w:val="000000100000"/>
+            </w:pPr>
+            <w:r>
+              <w:t>[[Fixed.Price]]</w:t>
             </w:r>
           </w:p>
         </w:tc>
@@ -1715,6 +2412,453 @@
           <w:left w:val="single" w:sz="8" w:space="0" w:color="F79646" w:themeColor="accent6"/>
           <w:bottom w:val="single" w:sz="8" w:space="0" w:color="F79646" w:themeColor="accent6"/>
           <w:right w:val="single" w:sz="8" w:space="0" w:color="F79646" w:themeColor="accent6"/>
+        </w:tcBorders>
+      </w:tcPr>
+    </w:tblStylePr>
+  </w:style>
+  <w:style w:type="table" w:styleId="MediumShading2-Accent3">
+    <w:name w:val="Medium Shading 2 Accent 3"/>
+    <w:basedOn w:val="TableNormal"/>
+    <w:uiPriority w:val="64"/>
+    <w:rsid w:val="00022FFE"/>
+    <w:pPr>
+      <w:spacing w:after="0" w:line="240" w:lineRule="auto"/>
+    </w:pPr>
+    <w:tblPr>
+      <w:tblStyleRowBandSize w:val="1"/>
+      <w:tblStyleColBandSize w:val="1"/>
+      <w:tblInd w:w="0" w:type="dxa"/>
+      <w:tblBorders>
+        <w:top w:val="single" w:sz="18" w:space="0" w:color="auto"/>
+        <w:bottom w:val="single" w:sz="18" w:space="0" w:color="auto"/>
+      </w:tblBorders>
+      <w:tblCellMar>
+        <w:top w:w="0" w:type="dxa"/>
+        <w:left w:w="108" w:type="dxa"/>
+        <w:bottom w:w="0" w:type="dxa"/>
+        <w:right w:w="108" w:type="dxa"/>
+      </w:tblCellMar>
+    </w:tblPr>
+    <w:tblStylePr w:type="firstRow">
+      <w:pPr>
+        <w:spacing w:before="0" w:after="0" w:line="240" w:lineRule="auto"/>
+      </w:pPr>
+      <w:rPr>
+        <w:b/>
+        <w:bCs/>
+        <w:color w:val="FFFFFF" w:themeColor="background1"/>
+      </w:rPr>
+      <w:tblPr/>
+      <w:tcPr>
+        <w:tcBorders>
+          <w:top w:val="single" w:sz="18" w:space="0" w:color="auto"/>
+          <w:left w:val="nil"/>
+          <w:bottom w:val="single" w:sz="18" w:space="0" w:color="auto"/>
+          <w:right w:val="nil"/>
+          <w:insideH w:val="nil"/>
+          <w:insideV w:val="nil"/>
+        </w:tcBorders>
+        <w:shd w:val="clear" w:color="auto" w:fill="9BBB59" w:themeFill="accent3"/>
+      </w:tcPr>
+    </w:tblStylePr>
+    <w:tblStylePr w:type="lastRow">
+      <w:pPr>
+        <w:spacing w:before="0" w:after="0" w:line="240" w:lineRule="auto"/>
+      </w:pPr>
+      <w:rPr>
+        <w:color w:val="auto"/>
+      </w:rPr>
+      <w:tblPr/>
+      <w:tcPr>
+        <w:tcBorders>
+          <w:top w:val="double" w:sz="6" w:space="0" w:color="auto"/>
+          <w:left w:val="nil"/>
+          <w:bottom w:val="single" w:sz="18" w:space="0" w:color="auto"/>
+          <w:right w:val="nil"/>
+          <w:insideH w:val="nil"/>
+          <w:insideV w:val="nil"/>
+        </w:tcBorders>
+        <w:shd w:val="clear" w:color="auto" w:fill="FFFFFF" w:themeFill="background1"/>
+      </w:tcPr>
+    </w:tblStylePr>
+    <w:tblStylePr w:type="firstCol">
+      <w:rPr>
+        <w:b/>
+        <w:bCs/>
+        <w:color w:val="FFFFFF" w:themeColor="background1"/>
+      </w:rPr>
+      <w:tblPr/>
+      <w:tcPr>
+        <w:tcBorders>
+          <w:top w:val="nil"/>
+          <w:left w:val="nil"/>
+          <w:bottom w:val="single" w:sz="18" w:space="0" w:color="auto"/>
+          <w:right w:val="nil"/>
+          <w:insideH w:val="nil"/>
+          <w:insideV w:val="nil"/>
+        </w:tcBorders>
+        <w:shd w:val="clear" w:color="auto" w:fill="9BBB59" w:themeFill="accent3"/>
+      </w:tcPr>
+    </w:tblStylePr>
+    <w:tblStylePr w:type="lastCol">
+      <w:rPr>
+        <w:b/>
+        <w:bCs/>
+        <w:color w:val="FFFFFF" w:themeColor="background1"/>
+      </w:rPr>
+      <w:tblPr/>
+      <w:tcPr>
+        <w:tcBorders>
+          <w:left w:val="nil"/>
+          <w:right w:val="nil"/>
+          <w:insideH w:val="nil"/>
+          <w:insideV w:val="nil"/>
+        </w:tcBorders>
+        <w:shd w:val="clear" w:color="auto" w:fill="9BBB59" w:themeFill="accent3"/>
+      </w:tcPr>
+    </w:tblStylePr>
+    <w:tblStylePr w:type="band1Vert">
+      <w:tblPr/>
+      <w:tcPr>
+        <w:tcBorders>
+          <w:left w:val="nil"/>
+          <w:right w:val="nil"/>
+          <w:insideH w:val="nil"/>
+          <w:insideV w:val="nil"/>
+        </w:tcBorders>
+        <w:shd w:val="clear" w:color="auto" w:fill="D8D8D8" w:themeFill="background1" w:themeFillShade="D8"/>
+      </w:tcPr>
+    </w:tblStylePr>
+    <w:tblStylePr w:type="band1Horz">
+      <w:tblPr/>
+      <w:tcPr>
+        <w:shd w:val="clear" w:color="auto" w:fill="D8D8D8" w:themeFill="background1" w:themeFillShade="D8"/>
+      </w:tcPr>
+    </w:tblStylePr>
+    <w:tblStylePr w:type="neCell">
+      <w:tblPr/>
+      <w:tcPr>
+        <w:tcBorders>
+          <w:top w:val="single" w:sz="18" w:space="0" w:color="auto"/>
+          <w:left w:val="nil"/>
+          <w:bottom w:val="single" w:sz="18" w:space="0" w:color="auto"/>
+          <w:right w:val="nil"/>
+          <w:insideH w:val="nil"/>
+          <w:insideV w:val="nil"/>
+        </w:tcBorders>
+      </w:tcPr>
+    </w:tblStylePr>
+    <w:tblStylePr w:type="nwCell">
+      <w:rPr>
+        <w:color w:val="FFFFFF" w:themeColor="background1"/>
+      </w:rPr>
+      <w:tblPr/>
+      <w:tcPr>
+        <w:tcBorders>
+          <w:top w:val="single" w:sz="18" w:space="0" w:color="auto"/>
+          <w:left w:val="nil"/>
+          <w:bottom w:val="single" w:sz="18" w:space="0" w:color="auto"/>
+          <w:right w:val="nil"/>
+          <w:insideH w:val="nil"/>
+          <w:insideV w:val="nil"/>
+        </w:tcBorders>
+      </w:tcPr>
+    </w:tblStylePr>
+  </w:style>
+  <w:style w:type="table" w:styleId="MediumShading2-Accent2">
+    <w:name w:val="Medium Shading 2 Accent 2"/>
+    <w:basedOn w:val="TableNormal"/>
+    <w:uiPriority w:val="64"/>
+    <w:rsid w:val="00022FFE"/>
+    <w:pPr>
+      <w:spacing w:after="0" w:line="240" w:lineRule="auto"/>
+    </w:pPr>
+    <w:tblPr>
+      <w:tblStyleRowBandSize w:val="1"/>
+      <w:tblStyleColBandSize w:val="1"/>
+      <w:tblInd w:w="0" w:type="dxa"/>
+      <w:tblBorders>
+        <w:top w:val="single" w:sz="18" w:space="0" w:color="auto"/>
+        <w:bottom w:val="single" w:sz="18" w:space="0" w:color="auto"/>
+      </w:tblBorders>
+      <w:tblCellMar>
+        <w:top w:w="0" w:type="dxa"/>
+        <w:left w:w="108" w:type="dxa"/>
+        <w:bottom w:w="0" w:type="dxa"/>
+        <w:right w:w="108" w:type="dxa"/>
+      </w:tblCellMar>
+    </w:tblPr>
+    <w:tblStylePr w:type="firstRow">
+      <w:pPr>
+        <w:spacing w:before="0" w:after="0" w:line="240" w:lineRule="auto"/>
+      </w:pPr>
+      <w:rPr>
+        <w:b/>
+        <w:bCs/>
+        <w:color w:val="FFFFFF" w:themeColor="background1"/>
+      </w:rPr>
+      <w:tblPr/>
+      <w:tcPr>
+        <w:tcBorders>
+          <w:top w:val="single" w:sz="18" w:space="0" w:color="auto"/>
+          <w:left w:val="nil"/>
+          <w:bottom w:val="single" w:sz="18" w:space="0" w:color="auto"/>
+          <w:right w:val="nil"/>
+          <w:insideH w:val="nil"/>
+          <w:insideV w:val="nil"/>
+        </w:tcBorders>
+        <w:shd w:val="clear" w:color="auto" w:fill="C0504D" w:themeFill="accent2"/>
+      </w:tcPr>
+    </w:tblStylePr>
+    <w:tblStylePr w:type="lastRow">
+      <w:pPr>
+        <w:spacing w:before="0" w:after="0" w:line="240" w:lineRule="auto"/>
+      </w:pPr>
+      <w:rPr>
+        <w:color w:val="auto"/>
+      </w:rPr>
+      <w:tblPr/>
+      <w:tcPr>
+        <w:tcBorders>
+          <w:top w:val="double" w:sz="6" w:space="0" w:color="auto"/>
+          <w:left w:val="nil"/>
+          <w:bottom w:val="single" w:sz="18" w:space="0" w:color="auto"/>
+          <w:right w:val="nil"/>
+          <w:insideH w:val="nil"/>
+          <w:insideV w:val="nil"/>
+        </w:tcBorders>
+        <w:shd w:val="clear" w:color="auto" w:fill="FFFFFF" w:themeFill="background1"/>
+      </w:tcPr>
+    </w:tblStylePr>
+    <w:tblStylePr w:type="firstCol">
+      <w:rPr>
+        <w:b/>
+        <w:bCs/>
+        <w:color w:val="FFFFFF" w:themeColor="background1"/>
+      </w:rPr>
+      <w:tblPr/>
+      <w:tcPr>
+        <w:tcBorders>
+          <w:top w:val="nil"/>
+          <w:left w:val="nil"/>
+          <w:bottom w:val="single" w:sz="18" w:space="0" w:color="auto"/>
+          <w:right w:val="nil"/>
+          <w:insideH w:val="nil"/>
+          <w:insideV w:val="nil"/>
+        </w:tcBorders>
+        <w:shd w:val="clear" w:color="auto" w:fill="C0504D" w:themeFill="accent2"/>
+      </w:tcPr>
+    </w:tblStylePr>
+    <w:tblStylePr w:type="lastCol">
+      <w:rPr>
+        <w:b/>
+        <w:bCs/>
+        <w:color w:val="FFFFFF" w:themeColor="background1"/>
+      </w:rPr>
+      <w:tblPr/>
+      <w:tcPr>
+        <w:tcBorders>
+          <w:left w:val="nil"/>
+          <w:right w:val="nil"/>
+          <w:insideH w:val="nil"/>
+          <w:insideV w:val="nil"/>
+        </w:tcBorders>
+        <w:shd w:val="clear" w:color="auto" w:fill="C0504D" w:themeFill="accent2"/>
+      </w:tcPr>
+    </w:tblStylePr>
+    <w:tblStylePr w:type="band1Vert">
+      <w:tblPr/>
+      <w:tcPr>
+        <w:tcBorders>
+          <w:left w:val="nil"/>
+          <w:right w:val="nil"/>
+          <w:insideH w:val="nil"/>
+          <w:insideV w:val="nil"/>
+        </w:tcBorders>
+        <w:shd w:val="clear" w:color="auto" w:fill="D8D8D8" w:themeFill="background1" w:themeFillShade="D8"/>
+      </w:tcPr>
+    </w:tblStylePr>
+    <w:tblStylePr w:type="band1Horz">
+      <w:tblPr/>
+      <w:tcPr>
+        <w:shd w:val="clear" w:color="auto" w:fill="D8D8D8" w:themeFill="background1" w:themeFillShade="D8"/>
+      </w:tcPr>
+    </w:tblStylePr>
+    <w:tblStylePr w:type="neCell">
+      <w:tblPr/>
+      <w:tcPr>
+        <w:tcBorders>
+          <w:top w:val="single" w:sz="18" w:space="0" w:color="auto"/>
+          <w:left w:val="nil"/>
+          <w:bottom w:val="single" w:sz="18" w:space="0" w:color="auto"/>
+          <w:right w:val="nil"/>
+          <w:insideH w:val="nil"/>
+          <w:insideV w:val="nil"/>
+        </w:tcBorders>
+      </w:tcPr>
+    </w:tblStylePr>
+    <w:tblStylePr w:type="nwCell">
+      <w:rPr>
+        <w:color w:val="FFFFFF" w:themeColor="background1"/>
+      </w:rPr>
+      <w:tblPr/>
+      <w:tcPr>
+        <w:tcBorders>
+          <w:top w:val="single" w:sz="18" w:space="0" w:color="auto"/>
+          <w:left w:val="nil"/>
+          <w:bottom w:val="single" w:sz="18" w:space="0" w:color="auto"/>
+          <w:right w:val="nil"/>
+          <w:insideH w:val="nil"/>
+          <w:insideV w:val="nil"/>
+        </w:tcBorders>
+      </w:tcPr>
+    </w:tblStylePr>
+  </w:style>
+  <w:style w:type="table" w:styleId="MediumShading2-Accent4">
+    <w:name w:val="Medium Shading 2 Accent 4"/>
+    <w:basedOn w:val="TableNormal"/>
+    <w:uiPriority w:val="64"/>
+    <w:rsid w:val="00022FFE"/>
+    <w:pPr>
+      <w:spacing w:after="0" w:line="240" w:lineRule="auto"/>
+    </w:pPr>
+    <w:tblPr>
+      <w:tblStyleRowBandSize w:val="1"/>
+      <w:tblStyleColBandSize w:val="1"/>
+      <w:tblInd w:w="0" w:type="dxa"/>
+      <w:tblBorders>
+        <w:top w:val="single" w:sz="18" w:space="0" w:color="auto"/>
+        <w:bottom w:val="single" w:sz="18" w:space="0" w:color="auto"/>
+      </w:tblBorders>
+      <w:tblCellMar>
+        <w:top w:w="0" w:type="dxa"/>
+        <w:left w:w="108" w:type="dxa"/>
+        <w:bottom w:w="0" w:type="dxa"/>
+        <w:right w:w="108" w:type="dxa"/>
+      </w:tblCellMar>
+    </w:tblPr>
+    <w:tblStylePr w:type="firstRow">
+      <w:pPr>
+        <w:spacing w:before="0" w:after="0" w:line="240" w:lineRule="auto"/>
+      </w:pPr>
+      <w:rPr>
+        <w:b/>
+        <w:bCs/>
+        <w:color w:val="FFFFFF" w:themeColor="background1"/>
+      </w:rPr>
+      <w:tblPr/>
+      <w:tcPr>
+        <w:tcBorders>
+          <w:top w:val="single" w:sz="18" w:space="0" w:color="auto"/>
+          <w:left w:val="nil"/>
+          <w:bottom w:val="single" w:sz="18" w:space="0" w:color="auto"/>
+          <w:right w:val="nil"/>
+          <w:insideH w:val="nil"/>
+          <w:insideV w:val="nil"/>
+        </w:tcBorders>
+        <w:shd w:val="clear" w:color="auto" w:fill="8064A2" w:themeFill="accent4"/>
+      </w:tcPr>
+    </w:tblStylePr>
+    <w:tblStylePr w:type="lastRow">
+      <w:pPr>
+        <w:spacing w:before="0" w:after="0" w:line="240" w:lineRule="auto"/>
+      </w:pPr>
+      <w:rPr>
+        <w:color w:val="auto"/>
+      </w:rPr>
+      <w:tblPr/>
+      <w:tcPr>
+        <w:tcBorders>
+          <w:top w:val="double" w:sz="6" w:space="0" w:color="auto"/>
+          <w:left w:val="nil"/>
+          <w:bottom w:val="single" w:sz="18" w:space="0" w:color="auto"/>
+          <w:right w:val="nil"/>
+          <w:insideH w:val="nil"/>
+          <w:insideV w:val="nil"/>
+        </w:tcBorders>
+        <w:shd w:val="clear" w:color="auto" w:fill="FFFFFF" w:themeFill="background1"/>
+      </w:tcPr>
+    </w:tblStylePr>
+    <w:tblStylePr w:type="firstCol">
+      <w:rPr>
+        <w:b/>
+        <w:bCs/>
+        <w:color w:val="FFFFFF" w:themeColor="background1"/>
+      </w:rPr>
+      <w:tblPr/>
+      <w:tcPr>
+        <w:tcBorders>
+          <w:top w:val="nil"/>
+          <w:left w:val="nil"/>
+          <w:bottom w:val="single" w:sz="18" w:space="0" w:color="auto"/>
+          <w:right w:val="nil"/>
+          <w:insideH w:val="nil"/>
+          <w:insideV w:val="nil"/>
+        </w:tcBorders>
+        <w:shd w:val="clear" w:color="auto" w:fill="8064A2" w:themeFill="accent4"/>
+      </w:tcPr>
+    </w:tblStylePr>
+    <w:tblStylePr w:type="lastCol">
+      <w:rPr>
+        <w:b/>
+        <w:bCs/>
+        <w:color w:val="FFFFFF" w:themeColor="background1"/>
+      </w:rPr>
+      <w:tblPr/>
+      <w:tcPr>
+        <w:tcBorders>
+          <w:left w:val="nil"/>
+          <w:right w:val="nil"/>
+          <w:insideH w:val="nil"/>
+          <w:insideV w:val="nil"/>
+        </w:tcBorders>
+        <w:shd w:val="clear" w:color="auto" w:fill="8064A2" w:themeFill="accent4"/>
+      </w:tcPr>
+    </w:tblStylePr>
+    <w:tblStylePr w:type="band1Vert">
+      <w:tblPr/>
+      <w:tcPr>
+        <w:tcBorders>
+          <w:left w:val="nil"/>
+          <w:right w:val="nil"/>
+          <w:insideH w:val="nil"/>
+          <w:insideV w:val="nil"/>
+        </w:tcBorders>
+        <w:shd w:val="clear" w:color="auto" w:fill="D8D8D8" w:themeFill="background1" w:themeFillShade="D8"/>
+      </w:tcPr>
+    </w:tblStylePr>
+    <w:tblStylePr w:type="band1Horz">
+      <w:tblPr/>
+      <w:tcPr>
+        <w:shd w:val="clear" w:color="auto" w:fill="D8D8D8" w:themeFill="background1" w:themeFillShade="D8"/>
+      </w:tcPr>
+    </w:tblStylePr>
+    <w:tblStylePr w:type="neCell">
+      <w:tblPr/>
+      <w:tcPr>
+        <w:tcBorders>
+          <w:top w:val="single" w:sz="18" w:space="0" w:color="auto"/>
+          <w:left w:val="nil"/>
+          <w:bottom w:val="single" w:sz="18" w:space="0" w:color="auto"/>
+          <w:right w:val="nil"/>
+          <w:insideH w:val="nil"/>
+          <w:insideV w:val="nil"/>
+        </w:tcBorders>
+      </w:tcPr>
+    </w:tblStylePr>
+    <w:tblStylePr w:type="nwCell">
+      <w:rPr>
+        <w:color w:val="FFFFFF" w:themeColor="background1"/>
+      </w:rPr>
+      <w:tblPr/>
+      <w:tcPr>
+        <w:tcBorders>
+          <w:top w:val="single" w:sz="18" w:space="0" w:color="auto"/>
+          <w:left w:val="nil"/>
+          <w:bottom w:val="single" w:sz="18" w:space="0" w:color="auto"/>
+          <w:right w:val="nil"/>
+          <w:insideH w:val="nil"/>
+          <w:insideV w:val="nil"/>
         </w:tcBorders>
       </w:tcPr>
     </w:tblStylePr>
@@ -2674,7 +3818,7 @@
 </file>
 
 <file path=customXml/itemProps1.xml><?xml version="1.0" encoding="utf-8"?>
-<ds:datastoreItem xmlns:ds="http://schemas.openxmlformats.org/officeDocument/2006/customXml" ds:itemID="{6D0BDE12-7CCE-4225-BC13-E03604BEBF13}">
+<ds:datastoreItem xmlns:ds="http://schemas.openxmlformats.org/officeDocument/2006/customXml" ds:itemID="{3A9FEA4C-38B2-48E1-A53F-91534AC9EC80}">
   <ds:schemaRefs>
     <ds:schemaRef ds:uri="http://schemas.openxmlformats.org/officeDocument/2006/bibliography"/>
   </ds:schemaRefs>

</xml_diff>